<commit_message>
Completed Chapter 3 Assignments
</commit_message>
<xml_diff>
--- a/CSIS2810_Assignments/Chapter 3/Assignment 3.3 - Division/Assignment 3.3 - Division - Kamdon Bird - CSIS 2810 Fall.docx
+++ b/CSIS2810_Assignments/Chapter 3/Assignment 3.3 - Division/Assignment 3.3 - Division - Kamdon Bird - CSIS 2810 Fall.docx
@@ -112,16 +112,7 @@
                 <w:sz w:val="22"/>
                 <w:szCs w:val="22"/>
               </w:rPr>
-              <w:t>Q</w:t>
-            </w:r>
-            <w:r>
-              <w:rPr>
-                <w:rFonts w:ascii="Calibri" w:eastAsia="Arial" w:hAnsi="Calibri" w:cs="Calibri"/>
-                <w:bCs/>
-                <w:sz w:val="22"/>
-                <w:szCs w:val="22"/>
-              </w:rPr>
-              <w:t>uotient</w:t>
+              <w:t>Quotient</w:t>
             </w:r>
           </w:p>
         </w:tc>
@@ -334,23 +325,7 @@
                 <w:sz w:val="22"/>
                 <w:szCs w:val="22"/>
               </w:rPr>
-              <w:t xml:space="preserve">1: </w:t>
-            </w:r>
-            <w:r>
-              <w:rPr>
-                <w:rFonts w:ascii="Calibri" w:eastAsia="Arial" w:hAnsi="Calibri" w:cs="Calibri"/>
-                <w:sz w:val="22"/>
-                <w:szCs w:val="22"/>
-              </w:rPr>
-              <w:t>r</w:t>
-            </w:r>
-            <w:r>
-              <w:rPr>
-                <w:rFonts w:ascii="Calibri" w:eastAsia="Arial" w:hAnsi="Calibri" w:cs="Calibri"/>
-                <w:sz w:val="22"/>
-                <w:szCs w:val="22"/>
-              </w:rPr>
-              <w:t>em = rem – div</w:t>
+              <w:t>1: rem = rem – div</w:t>
             </w:r>
           </w:p>
         </w:tc>
@@ -2746,25 +2721,7 @@
                 <w:sz w:val="22"/>
                 <w:szCs w:val="22"/>
               </w:rPr>
-              <w:t>00</w:t>
-            </w:r>
-            <w:r>
-              <w:rPr>
-                <w:rFonts w:ascii="Calibri" w:hAnsi="Calibri" w:cs="Calibri"/>
-                <w:color w:val="0070C0"/>
-                <w:sz w:val="22"/>
-                <w:szCs w:val="22"/>
-              </w:rPr>
-              <w:t>1</w:t>
-            </w:r>
-            <w:r>
-              <w:rPr>
-                <w:rFonts w:ascii="Calibri" w:hAnsi="Calibri" w:cs="Calibri"/>
-                <w:color w:val="0070C0"/>
-                <w:sz w:val="22"/>
-                <w:szCs w:val="22"/>
-              </w:rPr>
-              <w:t>0 0000</w:t>
+              <w:t>0010 0000</w:t>
             </w:r>
           </w:p>
         </w:tc>
@@ -4277,7 +4234,10 @@
       <w:ptab w:relativeTo="margin" w:alignment="center" w:leader="none"/>
     </w:r>
     <w:r>
-      <w:t xml:space="preserve">Chapter </w:t>
+      <w:t>Assignment</w:t>
+    </w:r>
+    <w:r>
+      <w:t xml:space="preserve"> </w:t>
     </w:r>
     <w:r>
       <w:t>3.</w:t>
@@ -4905,6 +4865,7 @@
   <w:style w:type="character" w:default="1" w:styleId="DefaultParagraphFont">
     <w:name w:val="Default Paragraph Font"/>
     <w:uiPriority w:val="1"/>
+    <w:semiHidden/>
     <w:unhideWhenUsed/>
   </w:style>
   <w:style w:type="table" w:default="1" w:styleId="TableNormal">

</xml_diff>